<commit_message>
Add functional req matrix
</commit_message>
<xml_diff>
--- a/Etap A/Analiza lingwistyczna.docx
+++ b/Etap A/Analiza lingwistyczna.docx
@@ -66,13 +66,8 @@
             <w:pPr>
               <w:pStyle w:val="CoverText1"/>
             </w:pPr>
-            <w:proofErr w:type="gramStart"/>
-            <w:r>
-              <w:t>Version  1.0</w:t>
-            </w:r>
-            <w:proofErr w:type="gramEnd"/>
-            <w:r>
-              <w:t xml:space="preserve">  ●  </w:t>
+            <w:r>
+              <w:t xml:space="preserve">Version  1.0  ●  </w:t>
             </w:r>
           </w:p>
         </w:tc>
@@ -255,21 +250,8 @@
                     <w:ind w:left="90"/>
                     <w:jc w:val="left"/>
                   </w:pPr>
-                  <w:proofErr w:type="spellStart"/>
                   <w:r>
-                    <w:t>Date</w:t>
-                  </w:r>
-                  <w:proofErr w:type="spellEnd"/>
-                  <w:r>
-                    <w:t xml:space="preserve">/Time </w:t>
-                  </w:r>
-                  <w:proofErr w:type="spellStart"/>
-                  <w:r>
-                    <w:t>Generated</w:t>
-                  </w:r>
-                  <w:proofErr w:type="spellEnd"/>
-                  <w:r>
-                    <w:t>:</w:t>
+                    <w:t>Date/Time Generated:</w:t>
                   </w:r>
                 </w:p>
               </w:tc>
@@ -399,50 +381,8 @@
               <w:pStyle w:val="CoverText2"/>
             </w:pPr>
             <w:r>
-              <w:t xml:space="preserve">EA </w:t>
-            </w:r>
-            <w:proofErr w:type="spellStart"/>
-            <w:proofErr w:type="gramStart"/>
-            <w:r>
-              <w:t>Repository</w:t>
-            </w:r>
-            <w:proofErr w:type="spellEnd"/>
-            <w:r>
-              <w:t xml:space="preserve"> :</w:t>
-            </w:r>
-            <w:proofErr w:type="gramEnd"/>
-            <w:r>
-              <w:t xml:space="preserve">  C:\Users\bedna\Desktop\GitHub\EnterpriseArchitect\MPSI - </w:t>
-            </w:r>
-            <w:proofErr w:type="spellStart"/>
-            <w:r>
-              <w:t>TableMate</w:t>
-            </w:r>
-            <w:proofErr w:type="spellEnd"/>
-            <w:r>
-              <w:t xml:space="preserve"> - </w:t>
-            </w:r>
-            <w:proofErr w:type="spellStart"/>
-            <w:r>
-              <w:t>Brejna</w:t>
-            </w:r>
-            <w:proofErr w:type="spellEnd"/>
-            <w:r>
-              <w:t xml:space="preserve"> - Łachman - Bednarski - </w:t>
-            </w:r>
-            <w:proofErr w:type="spellStart"/>
-            <w:r>
-              <w:t>Kaczmaryk</w:t>
-            </w:r>
-            <w:proofErr w:type="spellEnd"/>
-            <w:r>
-              <w:t xml:space="preserve"> - </w:t>
-            </w:r>
-            <w:proofErr w:type="spellStart"/>
-            <w:r>
-              <w:t>Urbański.qea</w:t>
-            </w:r>
-            <w:proofErr w:type="spellEnd"/>
+              <w:t>EA Repository :  C:\Users\bedna\Desktop\GitHub\EnterpriseArchitect\MPSI - TableMate - Brejna - Łachman - Bednarski - Kaczmaryk - Urbański.qea</w:t>
+            </w:r>
           </w:p>
         </w:tc>
       </w:tr>
@@ -628,20 +568,10 @@
       <w:pPr>
         <w:pStyle w:val="Nagwekspisutreci"/>
       </w:pPr>
-      <w:proofErr w:type="spellStart"/>
       <w:r>
         <w:lastRenderedPageBreak/>
-        <w:t>Table</w:t>
-      </w:r>
-      <w:proofErr w:type="spellEnd"/>
-      <w:r>
-        <w:t xml:space="preserve"> of </w:t>
-      </w:r>
-      <w:proofErr w:type="spellStart"/>
-      <w:r>
-        <w:t>Contents</w:t>
-      </w:r>
-      <w:proofErr w:type="spellEnd"/>
+        <w:t>Table of Contents</w:t>
+      </w:r>
     </w:p>
     <w:p>
       <w:pPr>
@@ -1065,7 +995,6 @@
                 <w:szCs w:val="20"/>
               </w:rPr>
             </w:pPr>
-            <w:proofErr w:type="gramStart"/>
             <w:r>
               <w:rPr>
                 <w:rFonts w:ascii="Calibri" w:eastAsia="Calibri" w:hAnsi="Calibri" w:cs="Calibri"/>
@@ -1075,7 +1004,6 @@
               </w:rPr>
               <w:t>POLITECHNIKA  WARSZAWSKA</w:t>
             </w:r>
-            <w:proofErr w:type="gramEnd"/>
           </w:p>
         </w:tc>
       </w:tr>
@@ -2811,27 +2739,7 @@
           <w:sz w:val="22"/>
           <w:szCs w:val="22"/>
         </w:rPr>
-        <w:t xml:space="preserve">Dokument zawiera analizę lingwistyczną systemu </w:t>
-      </w:r>
-      <w:proofErr w:type="spellStart"/>
-      <w:r>
-        <w:rPr>
-          <w:rFonts w:ascii="Calibri" w:eastAsia="Calibri" w:hAnsi="Calibri" w:cs="Calibri"/>
-          <w:color w:val="000000"/>
-          <w:sz w:val="22"/>
-          <w:szCs w:val="22"/>
-        </w:rPr>
-        <w:t>TableMate</w:t>
-      </w:r>
-      <w:proofErr w:type="spellEnd"/>
-      <w:r>
-        <w:rPr>
-          <w:rFonts w:ascii="Calibri" w:eastAsia="Calibri" w:hAnsi="Calibri" w:cs="Calibri"/>
-          <w:color w:val="000000"/>
-          <w:sz w:val="22"/>
-          <w:szCs w:val="22"/>
-        </w:rPr>
-        <w:t>, której celem jest identyfikacja kluczowych bytów projektowych na podstawie analizy tekstowej. Analiza ta pozwala na precyzyjne określenie elementów systemu oraz ich wzajemnych relacji, co stanowi istotny etap w procesie projektowania oprogramowania.</w:t>
+        <w:t>Dokument zawiera analizę lingwistyczną systemu TableMate, której celem jest identyfikacja kluczowych bytów projektowych na podstawie analizy tekstowej. Analiza ta pozwala na precyzyjne określenie elementów systemu oraz ich wzajemnych relacji, co stanowi istotny etap w procesie projektowania oprogramowania.</w:t>
       </w:r>
     </w:p>
     <w:p>
@@ -2933,27 +2841,7 @@
           <w:sz w:val="22"/>
           <w:szCs w:val="22"/>
         </w:rPr>
-        <w:t xml:space="preserve">Dokument ten stanowi wersję 1.1 analizy lingwistycznej systemu </w:t>
-      </w:r>
-      <w:proofErr w:type="spellStart"/>
-      <w:r>
-        <w:rPr>
-          <w:rFonts w:ascii="Calibri" w:eastAsia="Calibri" w:hAnsi="Calibri" w:cs="Calibri"/>
-          <w:color w:val="000000"/>
-          <w:sz w:val="22"/>
-          <w:szCs w:val="22"/>
-        </w:rPr>
-        <w:t>TableMate</w:t>
-      </w:r>
-      <w:proofErr w:type="spellEnd"/>
-      <w:r>
-        <w:rPr>
-          <w:rFonts w:ascii="Calibri" w:eastAsia="Calibri" w:hAnsi="Calibri" w:cs="Calibri"/>
-          <w:color w:val="000000"/>
-          <w:sz w:val="22"/>
-          <w:szCs w:val="22"/>
-        </w:rPr>
-        <w:t xml:space="preserve"> i zawiera szczegółowy opis metodyki oraz wyników analizy. Przeprowadzono w nim proces identyfikacji grup czasownikowych oraz rzeczownikowych, które są kluczowe dla struktury systemu. W analizie wykorzystano metodę kolorowania tekstu, specyfikacji kandydatów na byty oraz ich klasyfikacji w kontekście projektowym. Dokument bazuje na wymaganiach określonych w zadaniu zgłoszeniowym zespołu i stanowi podstawę do dalszych prac nad systemem.  </w:t>
+        <w:t xml:space="preserve">Dokument ten stanowi wersję 1.1 analizy lingwistycznej systemu TableMate i zawiera szczegółowy opis metodyki oraz wyników analizy. Przeprowadzono w nim proces identyfikacji grup czasownikowych oraz rzeczownikowych, które są kluczowe dla struktury systemu. W analizie wykorzystano metodę kolorowania tekstu, specyfikacji kandydatów na byty oraz ich klasyfikacji w kontekście projektowym. Dokument bazuje na wymaganiach określonych w zadaniu zgłoszeniowym zespołu i stanowi podstawę do dalszych prac nad systemem.  </w:t>
       </w:r>
       <w:bookmarkEnd w:id="4"/>
       <w:bookmarkEnd w:id="5"/>
@@ -3021,27 +2909,7 @@
           <w:sz w:val="22"/>
           <w:szCs w:val="22"/>
         </w:rPr>
-        <w:t xml:space="preserve">Dokument jest przeznaczony dla zespołu projektowego i analityków systemowych pracujących nad rozwojem systemu </w:t>
-      </w:r>
-      <w:proofErr w:type="spellStart"/>
-      <w:r>
-        <w:rPr>
-          <w:rFonts w:ascii="Calibri" w:eastAsia="Calibri" w:hAnsi="Calibri" w:cs="Calibri"/>
-          <w:color w:val="000000"/>
-          <w:sz w:val="22"/>
-          <w:szCs w:val="22"/>
-        </w:rPr>
-        <w:t>TableMate</w:t>
-      </w:r>
-      <w:proofErr w:type="spellEnd"/>
-      <w:r>
-        <w:rPr>
-          <w:rFonts w:ascii="Calibri" w:eastAsia="Calibri" w:hAnsi="Calibri" w:cs="Calibri"/>
-          <w:color w:val="000000"/>
-          <w:sz w:val="22"/>
-          <w:szCs w:val="22"/>
-        </w:rPr>
-        <w:t xml:space="preserve">. Jego celem jest wsparcie w procesie modelowania systemu poprzez precyzyjne określenie bytów projektowych oraz ich funkcji. Analiza lingwistyczna dostarcza podstaw do tworzenia diagramów klas i przypadków użycia, co pozwala na efektywne zaplanowanie architektury systemu.  </w:t>
+        <w:t xml:space="preserve">Dokument jest przeznaczony dla zespołu projektowego i analityków systemowych pracujących nad rozwojem systemu TableMate. Jego celem jest wsparcie w procesie modelowania systemu poprzez precyzyjne określenie bytów projektowych oraz ich funkcji. Analiza lingwistyczna dostarcza podstaw do tworzenia diagramów klas i przypadków użycia, co pozwala na efektywne zaplanowanie architektury systemu.  </w:t>
       </w:r>
       <w:bookmarkEnd w:id="6"/>
       <w:bookmarkEnd w:id="7"/>
@@ -3096,37 +2964,12 @@
           <w:color w:val="000000"/>
         </w:rPr>
       </w:pPr>
-      <w:proofErr w:type="spellStart"/>
       <w:r>
         <w:rPr>
           <w:rStyle w:val="Italics"/>
           <w:color w:val="000000"/>
         </w:rPr>
-        <w:t>Package</w:t>
-      </w:r>
-      <w:proofErr w:type="spellEnd"/>
-      <w:r>
-        <w:rPr>
-          <w:rStyle w:val="Italics"/>
-          <w:color w:val="000000"/>
-        </w:rPr>
-        <w:t xml:space="preserve"> in </w:t>
-      </w:r>
-      <w:proofErr w:type="spellStart"/>
-      <w:r>
-        <w:rPr>
-          <w:rStyle w:val="Italics"/>
-          <w:color w:val="000000"/>
-        </w:rPr>
-        <w:t>package</w:t>
-      </w:r>
-      <w:proofErr w:type="spellEnd"/>
-      <w:r>
-        <w:rPr>
-          <w:rStyle w:val="Italics"/>
-          <w:color w:val="000000"/>
-        </w:rPr>
-        <w:t xml:space="preserve"> 'Dokumenty etapu definicji'</w:t>
+        <w:t>Package in package 'Dokumenty etapu definicji'</w:t>
       </w:r>
     </w:p>
     <w:p>
@@ -3156,26 +2999,8 @@
         </w:tabs>
       </w:pPr>
       <w:r>
-        <w:t xml:space="preserve">Version </w:t>
-      </w:r>
-      <w:proofErr w:type="gramStart"/>
-      <w:r>
-        <w:t xml:space="preserve">1.0  </w:t>
-      </w:r>
-      <w:proofErr w:type="spellStart"/>
-      <w:r>
-        <w:t>Phase</w:t>
-      </w:r>
-      <w:proofErr w:type="spellEnd"/>
-      <w:proofErr w:type="gramEnd"/>
-      <w:r>
-        <w:t xml:space="preserve"> 1.0  </w:t>
-      </w:r>
-      <w:proofErr w:type="spellStart"/>
-      <w:r>
-        <w:t>Proposed</w:t>
-      </w:r>
-      <w:proofErr w:type="spellEnd"/>
+        <w:t>Version 1.0  Phase 1.0  Proposed</w:t>
+      </w:r>
     </w:p>
     <w:p>
       <w:pPr>
@@ -3184,39 +3009,8 @@
           <w:tab w:val="left" w:pos="720"/>
         </w:tabs>
       </w:pPr>
-      <w:proofErr w:type="spellStart"/>
-      <w:proofErr w:type="gramStart"/>
-      <w:r>
-        <w:t>andrzej.stasiak</w:t>
-      </w:r>
-      <w:proofErr w:type="spellEnd"/>
-      <w:proofErr w:type="gramEnd"/>
-      <w:r>
-        <w:t xml:space="preserve"> </w:t>
-      </w:r>
-      <w:proofErr w:type="spellStart"/>
-      <w:r>
-        <w:t>created</w:t>
-      </w:r>
-      <w:proofErr w:type="spellEnd"/>
-      <w:r>
-        <w:t xml:space="preserve"> on 10.02.2019.  </w:t>
-      </w:r>
-      <w:proofErr w:type="spellStart"/>
-      <w:r>
-        <w:t>Last</w:t>
-      </w:r>
-      <w:proofErr w:type="spellEnd"/>
-      <w:r>
-        <w:t xml:space="preserve"> </w:t>
-      </w:r>
-      <w:proofErr w:type="spellStart"/>
-      <w:r>
-        <w:t>modified</w:t>
-      </w:r>
-      <w:proofErr w:type="spellEnd"/>
-      <w:r>
-        <w:t xml:space="preserve"> 10.02.2019</w:t>
+      <w:r>
+        <w:t>andrzej.stasiak created on 10.02.2019.  Last modified 10.02.2019</w:t>
       </w:r>
     </w:p>
     <w:p>
@@ -3251,11 +3045,9 @@
         <w:pStyle w:val="Nagwek2"/>
       </w:pPr>
       <w:bookmarkStart w:id="10" w:name="BKM_27E0FC82_DF15_4249_AEC3_2D8C5F89C6BF"/>
-      <w:proofErr w:type="spellStart"/>
       <w:r>
         <w:t>Analiza_lingwistyczna</w:t>
       </w:r>
-      <w:proofErr w:type="spellEnd"/>
     </w:p>
     <w:p>
       <w:pPr>
@@ -3264,53 +3056,12 @@
           <w:color w:val="000000"/>
         </w:rPr>
       </w:pPr>
-      <w:proofErr w:type="spellStart"/>
       <w:r>
         <w:rPr>
           <w:rStyle w:val="Italics"/>
           <w:color w:val="000000"/>
         </w:rPr>
-        <w:t>Artifact</w:t>
-      </w:r>
-      <w:proofErr w:type="spellEnd"/>
-      <w:r>
-        <w:rPr>
-          <w:rStyle w:val="Italics"/>
-          <w:color w:val="000000"/>
-        </w:rPr>
-        <w:t xml:space="preserve"> «</w:t>
-      </w:r>
-      <w:proofErr w:type="spellStart"/>
-      <w:r>
-        <w:rPr>
-          <w:rStyle w:val="Italics"/>
-          <w:color w:val="000000"/>
-        </w:rPr>
-        <w:t>Document</w:t>
-      </w:r>
-      <w:proofErr w:type="spellEnd"/>
-      <w:r>
-        <w:rPr>
-          <w:rStyle w:val="Italics"/>
-          <w:color w:val="000000"/>
-        </w:rPr>
-        <w:t xml:space="preserve">» in </w:t>
-      </w:r>
-      <w:proofErr w:type="spellStart"/>
-      <w:r>
-        <w:rPr>
-          <w:rStyle w:val="Italics"/>
-          <w:color w:val="000000"/>
-        </w:rPr>
-        <w:t>package</w:t>
-      </w:r>
-      <w:proofErr w:type="spellEnd"/>
-      <w:r>
-        <w:rPr>
-          <w:rStyle w:val="Italics"/>
-          <w:color w:val="000000"/>
-        </w:rPr>
-        <w:t xml:space="preserve"> 'Analiza lingwistyczna'</w:t>
+        <w:t>Artifact «Document» in package 'Analiza lingwistyczna'</w:t>
       </w:r>
     </w:p>
     <w:p>
@@ -3325,13 +3076,8 @@
       <w:pPr>
         <w:pStyle w:val="Properties"/>
       </w:pPr>
-      <w:proofErr w:type="spellStart"/>
-      <w:r>
-        <w:t>Analiza_lingwistyczna</w:t>
-      </w:r>
-      <w:proofErr w:type="spellEnd"/>
-      <w:r>
-        <w:t xml:space="preserve"> </w:t>
+      <w:r>
+        <w:t xml:space="preserve">Analiza_lingwistyczna </w:t>
       </w:r>
     </w:p>
     <w:p>
@@ -3339,26 +3085,8 @@
         <w:pStyle w:val="Properties"/>
       </w:pPr>
       <w:r>
-        <w:t xml:space="preserve">Version </w:t>
-      </w:r>
-      <w:proofErr w:type="gramStart"/>
-      <w:r>
-        <w:t xml:space="preserve">1.0  </w:t>
-      </w:r>
-      <w:proofErr w:type="spellStart"/>
-      <w:r>
-        <w:t>Phase</w:t>
-      </w:r>
-      <w:proofErr w:type="spellEnd"/>
-      <w:proofErr w:type="gramEnd"/>
-      <w:r>
-        <w:t xml:space="preserve"> 1.0  </w:t>
-      </w:r>
-      <w:proofErr w:type="spellStart"/>
-      <w:r>
-        <w:t>Proposed</w:t>
-      </w:r>
-      <w:proofErr w:type="spellEnd"/>
+        <w:t>Version 1.0  Phase 1.0  Proposed</w:t>
+      </w:r>
     </w:p>
     <w:p>
       <w:pPr>
@@ -3366,31 +3094,7 @@
       </w:pPr>
       <w:r>
         <w:lastRenderedPageBreak/>
-        <w:t xml:space="preserve">Sebastian Bednarski </w:t>
-      </w:r>
-      <w:proofErr w:type="spellStart"/>
-      <w:r>
-        <w:t>created</w:t>
-      </w:r>
-      <w:proofErr w:type="spellEnd"/>
-      <w:r>
-        <w:t xml:space="preserve"> on 10.03.2025.  </w:t>
-      </w:r>
-      <w:proofErr w:type="spellStart"/>
-      <w:r>
-        <w:t>Last</w:t>
-      </w:r>
-      <w:proofErr w:type="spellEnd"/>
-      <w:r>
-        <w:t xml:space="preserve"> </w:t>
-      </w:r>
-      <w:proofErr w:type="spellStart"/>
-      <w:r>
-        <w:t>modified</w:t>
-      </w:r>
-      <w:proofErr w:type="spellEnd"/>
-      <w:r>
-        <w:t xml:space="preserve"> 10.03.2025</w:t>
+        <w:t>Sebastian Bednarski created on 10.03.2025.  Last modified 10.03.2025</w:t>
       </w:r>
     </w:p>
     <w:p>
@@ -3406,17 +3110,8 @@
           <w:b w:val="0"/>
           <w:color w:val="000000"/>
         </w:rPr>
-        <w:t xml:space="preserve">System </w:t>
-      </w:r>
-      <w:proofErr w:type="spellStart"/>
-      <w:r>
-        <w:rPr>
-          <w:b w:val="0"/>
-          <w:color w:val="000000"/>
-        </w:rPr>
-        <w:t>TableMate</w:t>
-      </w:r>
-      <w:proofErr w:type="spellEnd"/>
+        <w:t>System TableMate</w:t>
+      </w:r>
     </w:p>
     <w:p>
       <w:pPr>
@@ -3881,16 +3576,8 @@
               <w:rPr>
                 <w:color w:val="000000"/>
               </w:rPr>
-              <w:t xml:space="preserve">Dokonanie analizy </w:t>
-            </w:r>
-            <w:proofErr w:type="spellStart"/>
-            <w:r>
-              <w:rPr>
-                <w:color w:val="000000"/>
-              </w:rPr>
-              <w:t>lingiwstycznej</w:t>
-            </w:r>
-            <w:proofErr w:type="spellEnd"/>
+              <w:t>Dokonanie analizy lingiwstycznej</w:t>
+            </w:r>
           </w:p>
         </w:tc>
         <w:tc>
@@ -4175,147 +3862,7 @@
           <w:sz w:val="20"/>
           <w:szCs w:val="20"/>
         </w:rPr>
-        <w:t>(</w:t>
-      </w:r>
-      <w:proofErr w:type="spellStart"/>
-      <w:r>
-        <w:rPr>
-          <w:rFonts w:ascii="Times New Roman" w:eastAsia="Times New Roman" w:hAnsi="Times New Roman" w:cs="Times New Roman"/>
-          <w:color w:val="000000"/>
-          <w:sz w:val="20"/>
-          <w:szCs w:val="20"/>
-        </w:rPr>
-        <w:t>Linked</w:t>
-      </w:r>
-      <w:proofErr w:type="spellEnd"/>
-      <w:r>
-        <w:rPr>
-          <w:rFonts w:ascii="Times New Roman" w:eastAsia="Times New Roman" w:hAnsi="Times New Roman" w:cs="Times New Roman"/>
-          <w:color w:val="000000"/>
-          <w:sz w:val="20"/>
-          <w:szCs w:val="20"/>
-        </w:rPr>
-        <w:t xml:space="preserve"> </w:t>
-      </w:r>
-      <w:proofErr w:type="spellStart"/>
-      <w:r>
-        <w:rPr>
-          <w:rFonts w:ascii="Times New Roman" w:eastAsia="Times New Roman" w:hAnsi="Times New Roman" w:cs="Times New Roman"/>
-          <w:color w:val="000000"/>
-          <w:sz w:val="20"/>
-          <w:szCs w:val="20"/>
-        </w:rPr>
-        <w:t>Document's</w:t>
-      </w:r>
-      <w:proofErr w:type="spellEnd"/>
-      <w:r>
-        <w:rPr>
-          <w:rFonts w:ascii="Times New Roman" w:eastAsia="Times New Roman" w:hAnsi="Times New Roman" w:cs="Times New Roman"/>
-          <w:color w:val="000000"/>
-          <w:sz w:val="20"/>
-          <w:szCs w:val="20"/>
-        </w:rPr>
-        <w:t xml:space="preserve"> </w:t>
-      </w:r>
-      <w:proofErr w:type="spellStart"/>
-      <w:r>
-        <w:rPr>
-          <w:rFonts w:ascii="Times New Roman" w:eastAsia="Times New Roman" w:hAnsi="Times New Roman" w:cs="Times New Roman"/>
-          <w:color w:val="000000"/>
-          <w:sz w:val="20"/>
-          <w:szCs w:val="20"/>
-        </w:rPr>
-        <w:t>Table</w:t>
-      </w:r>
-      <w:proofErr w:type="spellEnd"/>
-      <w:r>
-        <w:rPr>
-          <w:rFonts w:ascii="Times New Roman" w:eastAsia="Times New Roman" w:hAnsi="Times New Roman" w:cs="Times New Roman"/>
-          <w:color w:val="000000"/>
-          <w:sz w:val="20"/>
-          <w:szCs w:val="20"/>
-        </w:rPr>
-        <w:t xml:space="preserve"> Of </w:t>
-      </w:r>
-      <w:proofErr w:type="spellStart"/>
-      <w:r>
-        <w:rPr>
-          <w:rFonts w:ascii="Times New Roman" w:eastAsia="Times New Roman" w:hAnsi="Times New Roman" w:cs="Times New Roman"/>
-          <w:color w:val="000000"/>
-          <w:sz w:val="20"/>
-          <w:szCs w:val="20"/>
-        </w:rPr>
-        <w:t>Contents</w:t>
-      </w:r>
-      <w:proofErr w:type="spellEnd"/>
-      <w:r>
-        <w:rPr>
-          <w:rFonts w:ascii="Times New Roman" w:eastAsia="Times New Roman" w:hAnsi="Times New Roman" w:cs="Times New Roman"/>
-          <w:color w:val="000000"/>
-          <w:sz w:val="20"/>
-          <w:szCs w:val="20"/>
-        </w:rPr>
-        <w:t xml:space="preserve"> </w:t>
-      </w:r>
-      <w:proofErr w:type="spellStart"/>
-      <w:r>
-        <w:rPr>
-          <w:rFonts w:ascii="Times New Roman" w:eastAsia="Times New Roman" w:hAnsi="Times New Roman" w:cs="Times New Roman"/>
-          <w:color w:val="000000"/>
-          <w:sz w:val="20"/>
-          <w:szCs w:val="20"/>
-        </w:rPr>
-        <w:t>has</w:t>
-      </w:r>
-      <w:proofErr w:type="spellEnd"/>
-      <w:r>
-        <w:rPr>
-          <w:rFonts w:ascii="Times New Roman" w:eastAsia="Times New Roman" w:hAnsi="Times New Roman" w:cs="Times New Roman"/>
-          <w:color w:val="000000"/>
-          <w:sz w:val="20"/>
-          <w:szCs w:val="20"/>
-        </w:rPr>
-        <w:t xml:space="preserve"> </w:t>
-      </w:r>
-      <w:proofErr w:type="spellStart"/>
-      <w:r>
-        <w:rPr>
-          <w:rFonts w:ascii="Times New Roman" w:eastAsia="Times New Roman" w:hAnsi="Times New Roman" w:cs="Times New Roman"/>
-          <w:color w:val="000000"/>
-          <w:sz w:val="20"/>
-          <w:szCs w:val="20"/>
-        </w:rPr>
-        <w:t>been</w:t>
-      </w:r>
-      <w:proofErr w:type="spellEnd"/>
-      <w:r>
-        <w:rPr>
-          <w:rFonts w:ascii="Times New Roman" w:eastAsia="Times New Roman" w:hAnsi="Times New Roman" w:cs="Times New Roman"/>
-          <w:color w:val="000000"/>
-          <w:sz w:val="20"/>
-          <w:szCs w:val="20"/>
-        </w:rPr>
-        <w:t xml:space="preserve"> </w:t>
-      </w:r>
-      <w:proofErr w:type="spellStart"/>
-      <w:r>
-        <w:rPr>
-          <w:rFonts w:ascii="Times New Roman" w:eastAsia="Times New Roman" w:hAnsi="Times New Roman" w:cs="Times New Roman"/>
-          <w:color w:val="000000"/>
-          <w:sz w:val="20"/>
-          <w:szCs w:val="20"/>
-        </w:rPr>
-        <w:t>removed</w:t>
-      </w:r>
-      <w:proofErr w:type="spellEnd"/>
-      <w:r>
-        <w:rPr>
-          <w:rFonts w:ascii="Times New Roman" w:eastAsia="Times New Roman" w:hAnsi="Times New Roman" w:cs="Times New Roman"/>
-          <w:color w:val="000000"/>
-          <w:sz w:val="20"/>
-          <w:szCs w:val="20"/>
-        </w:rPr>
-        <w:t>)</w:t>
+        <w:t>(Linked Document's Table Of Contents has been removed)</w:t>
       </w:r>
       <w:r>
         <w:rPr>
@@ -4392,27 +3939,7 @@
           <w:sz w:val="20"/>
           <w:szCs w:val="20"/>
         </w:rPr>
-        <w:t xml:space="preserve">Cel dokumentu ma na celu zaprezentowanie analizy lingwistycznej systemu </w:t>
-      </w:r>
-      <w:proofErr w:type="spellStart"/>
-      <w:r>
-        <w:rPr>
-          <w:rFonts w:ascii="Times New Roman" w:eastAsia="Times New Roman" w:hAnsi="Times New Roman" w:cs="Times New Roman"/>
-          <w:color w:val="000000"/>
-          <w:sz w:val="20"/>
-          <w:szCs w:val="20"/>
-        </w:rPr>
-        <w:t>TableMate</w:t>
-      </w:r>
-      <w:proofErr w:type="spellEnd"/>
-      <w:r>
-        <w:rPr>
-          <w:rFonts w:ascii="Times New Roman" w:eastAsia="Times New Roman" w:hAnsi="Times New Roman" w:cs="Times New Roman"/>
-          <w:color w:val="000000"/>
-          <w:sz w:val="20"/>
-          <w:szCs w:val="20"/>
-        </w:rPr>
-        <w:t>.</w:t>
+        <w:t>Cel dokumentu ma na celu zaprezentowanie analizy lingwistycznej systemu TableMate.</w:t>
       </w:r>
     </w:p>
     <w:p>
@@ -4440,7 +3967,6 @@
         </w:rPr>
         <w:t xml:space="preserve">Zakres tego dokumentu obejmuje analizę lingwistyczną systemu </w:t>
       </w:r>
-      <w:proofErr w:type="spellStart"/>
       <w:r>
         <w:rPr>
           <w:rFonts w:ascii="Times New Roman" w:eastAsia="Times New Roman" w:hAnsi="Times New Roman" w:cs="Times New Roman"/>
@@ -4450,7 +3976,6 @@
         </w:rPr>
         <w:t>TableMate</w:t>
       </w:r>
-      <w:proofErr w:type="spellEnd"/>
       <w:r>
         <w:rPr>
           <w:rFonts w:ascii="Times New Roman" w:eastAsia="Times New Roman" w:hAnsi="Times New Roman" w:cs="Times New Roman"/>
@@ -4572,67 +4097,7 @@
           <w:sz w:val="20"/>
           <w:szCs w:val="20"/>
         </w:rPr>
-        <w:t xml:space="preserve">Źródłem potrzebnym do wykonania analizy lingwistycznej jest dokument „Zadanie 0 - Zgłoszenie </w:t>
-      </w:r>
-      <w:proofErr w:type="spellStart"/>
-      <w:r>
-        <w:rPr>
-          <w:rFonts w:ascii="Times New Roman" w:eastAsia="Times New Roman" w:hAnsi="Times New Roman" w:cs="Times New Roman"/>
-          <w:color w:val="000000"/>
-          <w:sz w:val="20"/>
-          <w:szCs w:val="20"/>
-        </w:rPr>
-        <w:t>case</w:t>
-      </w:r>
-      <w:proofErr w:type="spellEnd"/>
-      <w:r>
-        <w:rPr>
-          <w:rFonts w:ascii="Times New Roman" w:eastAsia="Times New Roman" w:hAnsi="Times New Roman" w:cs="Times New Roman"/>
-          <w:color w:val="000000"/>
-          <w:sz w:val="20"/>
-          <w:szCs w:val="20"/>
-        </w:rPr>
-        <w:t xml:space="preserve"> </w:t>
-      </w:r>
-      <w:proofErr w:type="spellStart"/>
-      <w:r>
-        <w:rPr>
-          <w:rFonts w:ascii="Times New Roman" w:eastAsia="Times New Roman" w:hAnsi="Times New Roman" w:cs="Times New Roman"/>
-          <w:color w:val="000000"/>
-          <w:sz w:val="20"/>
-          <w:szCs w:val="20"/>
-        </w:rPr>
-        <w:t>study</w:t>
-      </w:r>
-      <w:proofErr w:type="spellEnd"/>
-      <w:r>
-        <w:rPr>
-          <w:rFonts w:ascii="Times New Roman" w:eastAsia="Times New Roman" w:hAnsi="Times New Roman" w:cs="Times New Roman"/>
-          <w:color w:val="000000"/>
-          <w:sz w:val="20"/>
-          <w:szCs w:val="20"/>
-        </w:rPr>
-        <w:t xml:space="preserve"> i zespołu- Magdalena </w:t>
-      </w:r>
-      <w:proofErr w:type="spellStart"/>
-      <w:r>
-        <w:rPr>
-          <w:rFonts w:ascii="Times New Roman" w:eastAsia="Times New Roman" w:hAnsi="Times New Roman" w:cs="Times New Roman"/>
-          <w:color w:val="000000"/>
-          <w:sz w:val="20"/>
-          <w:szCs w:val="20"/>
-        </w:rPr>
-        <w:t>Brejna</w:t>
-      </w:r>
-      <w:proofErr w:type="spellEnd"/>
-      <w:r>
-        <w:rPr>
-          <w:rFonts w:ascii="Times New Roman" w:eastAsia="Times New Roman" w:hAnsi="Times New Roman" w:cs="Times New Roman"/>
-          <w:color w:val="000000"/>
-          <w:sz w:val="20"/>
-          <w:szCs w:val="20"/>
-        </w:rPr>
-        <w:t xml:space="preserve"> - Lidia Łachman - Sebastian Bednarski - Alan Kaczmarzyk - Jakub Urbański”.</w:t>
+        <w:t>Źródłem potrzebnym do wykonania analizy lingwistycznej jest dokument „Zadanie 0 - Zgłoszenie case study i zespołu- Magdalena Brejna - Lidia Łachman - Sebastian Bednarski - Alan Kaczmarzyk - Jakub Urbański”.</w:t>
       </w:r>
     </w:p>
     <w:p>
@@ -4775,7 +4240,6 @@
           <w:szCs w:val="20"/>
         </w:rPr>
       </w:pPr>
-      <w:proofErr w:type="spellStart"/>
       <w:r>
         <w:rPr>
           <w:rFonts w:ascii="Times New Roman" w:eastAsia="Times New Roman" w:hAnsi="Times New Roman" w:cs="Times New Roman"/>
@@ -4783,17 +4247,7 @@
           <w:sz w:val="20"/>
           <w:szCs w:val="20"/>
         </w:rPr>
-        <w:t>TableMate</w:t>
-      </w:r>
-      <w:proofErr w:type="spellEnd"/>
-      <w:r>
-        <w:rPr>
-          <w:rFonts w:ascii="Times New Roman" w:eastAsia="Times New Roman" w:hAnsi="Times New Roman" w:cs="Times New Roman"/>
-          <w:color w:val="000000"/>
-          <w:sz w:val="20"/>
-          <w:szCs w:val="20"/>
-        </w:rPr>
-        <w:t xml:space="preserve"> – system będący przedmiotem analizy w tym dokumencie.</w:t>
+        <w:t>TableMate – system będący przedmiotem analizy w tym dokumencie.</w:t>
       </w:r>
     </w:p>
     <w:p>
@@ -4819,98 +4273,7 @@
           <w:sz w:val="20"/>
           <w:szCs w:val="20"/>
         </w:rPr>
-        <w:t xml:space="preserve">„Zadanie 0 - Zgłoszenie </w:t>
-      </w:r>
-      <w:proofErr w:type="spellStart"/>
-      <w:r>
-        <w:rPr>
-          <w:rFonts w:ascii="Times New Roman" w:eastAsia="Times New Roman" w:hAnsi="Times New Roman" w:cs="Times New Roman"/>
-          <w:color w:val="000000"/>
-          <w:sz w:val="20"/>
-          <w:szCs w:val="20"/>
-        </w:rPr>
-        <w:t>case</w:t>
-      </w:r>
-      <w:proofErr w:type="spellEnd"/>
-      <w:r>
-        <w:rPr>
-          <w:rFonts w:ascii="Times New Roman" w:eastAsia="Times New Roman" w:hAnsi="Times New Roman" w:cs="Times New Roman"/>
-          <w:color w:val="000000"/>
-          <w:sz w:val="20"/>
-          <w:szCs w:val="20"/>
-        </w:rPr>
-        <w:t xml:space="preserve"> </w:t>
-      </w:r>
-      <w:proofErr w:type="spellStart"/>
-      <w:r>
-        <w:rPr>
-          <w:rFonts w:ascii="Times New Roman" w:eastAsia="Times New Roman" w:hAnsi="Times New Roman" w:cs="Times New Roman"/>
-          <w:color w:val="000000"/>
-          <w:sz w:val="20"/>
-          <w:szCs w:val="20"/>
-        </w:rPr>
-        <w:t>study</w:t>
-      </w:r>
-      <w:proofErr w:type="spellEnd"/>
-      <w:r>
-        <w:rPr>
-          <w:rFonts w:ascii="Times New Roman" w:eastAsia="Times New Roman" w:hAnsi="Times New Roman" w:cs="Times New Roman"/>
-          <w:color w:val="000000"/>
-          <w:sz w:val="20"/>
-          <w:szCs w:val="20"/>
-        </w:rPr>
-        <w:t xml:space="preserve"> i zespołu- Magdalena </w:t>
-      </w:r>
-      <w:proofErr w:type="spellStart"/>
-      <w:r>
-        <w:rPr>
-          <w:rFonts w:ascii="Times New Roman" w:eastAsia="Times New Roman" w:hAnsi="Times New Roman" w:cs="Times New Roman"/>
-          <w:color w:val="000000"/>
-          <w:sz w:val="20"/>
-          <w:szCs w:val="20"/>
-        </w:rPr>
-        <w:t>Brejna</w:t>
-      </w:r>
-      <w:proofErr w:type="spellEnd"/>
-      <w:r>
-        <w:rPr>
-          <w:rFonts w:ascii="Times New Roman" w:eastAsia="Times New Roman" w:hAnsi="Times New Roman" w:cs="Times New Roman"/>
-          <w:color w:val="000000"/>
-          <w:sz w:val="20"/>
-          <w:szCs w:val="20"/>
-        </w:rPr>
-        <w:t xml:space="preserve"> - Lidia Łachman - Sebastian Bednarski - Alan Kaczmarzyk - Jakub </w:t>
-      </w:r>
-      <w:proofErr w:type="spellStart"/>
-      <w:r>
-        <w:rPr>
-          <w:rFonts w:ascii="Times New Roman" w:eastAsia="Times New Roman" w:hAnsi="Times New Roman" w:cs="Times New Roman"/>
-          <w:color w:val="000000"/>
-          <w:sz w:val="20"/>
-          <w:szCs w:val="20"/>
-        </w:rPr>
-        <w:t>Urbański</w:t>
-      </w:r>
-      <w:proofErr w:type="gramStart"/>
-      <w:r>
-        <w:rPr>
-          <w:rFonts w:ascii="Times New Roman" w:eastAsia="Times New Roman" w:hAnsi="Times New Roman" w:cs="Times New Roman"/>
-          <w:color w:val="000000"/>
-          <w:sz w:val="20"/>
-          <w:szCs w:val="20"/>
-        </w:rPr>
-        <w:t>”.Organizacja</w:t>
-      </w:r>
-      <w:proofErr w:type="spellEnd"/>
-      <w:proofErr w:type="gramEnd"/>
-      <w:r>
-        <w:rPr>
-          <w:rFonts w:ascii="Times New Roman" w:eastAsia="Times New Roman" w:hAnsi="Times New Roman" w:cs="Times New Roman"/>
-          <w:color w:val="000000"/>
-          <w:sz w:val="20"/>
-          <w:szCs w:val="20"/>
-        </w:rPr>
-        <w:t xml:space="preserve"> dokumentu</w:t>
+        <w:t>„Zadanie 0 - Zgłoszenie case study i zespołu- Magdalena Brejna - Lidia Łachman - Sebastian Bednarski - Alan Kaczmarzyk - Jakub Urbański”.Organizacja dokumentu</w:t>
       </w:r>
     </w:p>
     <w:p>
@@ -5093,16 +4456,8 @@
         <w:rPr>
           <w:color w:val="4C94D8"/>
         </w:rPr>
-        <w:t xml:space="preserve">systemu </w:t>
-      </w:r>
-      <w:proofErr w:type="spellStart"/>
-      <w:r>
-        <w:rPr>
-          <w:color w:val="4C94D8"/>
-        </w:rPr>
-        <w:t>TableMate</w:t>
-      </w:r>
-      <w:proofErr w:type="spellEnd"/>
+        <w:t>systemu TableMate</w:t>
+      </w:r>
       <w:r>
         <w:rPr>
           <w:color w:val="000000"/>
@@ -5260,342 +4615,312 @@
           <w:sz w:val="22"/>
           <w:szCs w:val="22"/>
         </w:rPr>
+        <w:t xml:space="preserve"> sal konferencyjnych</w:t>
+      </w:r>
+      <w:r>
+        <w:rPr>
+          <w:color w:val="000000"/>
+          <w:sz w:val="22"/>
+          <w:szCs w:val="22"/>
+        </w:rPr>
+        <w:t xml:space="preserve"> i </w:t>
+      </w:r>
+      <w:r>
+        <w:rPr>
+          <w:color w:val="13A0E1"/>
+          <w:sz w:val="22"/>
+          <w:szCs w:val="22"/>
+        </w:rPr>
+        <w:t>miejsc parkingowych</w:t>
+      </w:r>
+      <w:r>
+        <w:rPr>
+          <w:color w:val="E80101"/>
+          <w:sz w:val="22"/>
+          <w:szCs w:val="22"/>
+        </w:rPr>
         <w:t xml:space="preserve"> </w:t>
       </w:r>
-      <w:proofErr w:type="spellStart"/>
+      <w:r>
+        <w:rPr>
+          <w:color w:val="000000"/>
+          <w:sz w:val="22"/>
+          <w:szCs w:val="22"/>
+        </w:rPr>
+        <w:t>odbywa się za</w:t>
+      </w:r>
       <w:r>
         <w:rPr>
           <w:color w:val="13A0E1"/>
           <w:sz w:val="22"/>
           <w:szCs w:val="22"/>
         </w:rPr>
+        <w:t xml:space="preserve"> </w:t>
+      </w:r>
+      <w:r>
+        <w:rPr>
+          <w:color w:val="000000"/>
+          <w:sz w:val="22"/>
+          <w:szCs w:val="22"/>
+        </w:rPr>
+        <w:t>pomocą różnych</w:t>
+      </w:r>
+      <w:r>
+        <w:rPr>
+          <w:color w:val="13A0E1"/>
+          <w:sz w:val="22"/>
+          <w:szCs w:val="22"/>
+        </w:rPr>
+        <w:t xml:space="preserve"> narzędzi</w:t>
+      </w:r>
+      <w:r>
+        <w:rPr>
+          <w:color w:val="000000"/>
+          <w:sz w:val="22"/>
+          <w:szCs w:val="22"/>
+        </w:rPr>
+        <w:t xml:space="preserve">, takich jak </w:t>
+      </w:r>
+      <w:r>
+        <w:rPr>
+          <w:color w:val="13A0E1"/>
+          <w:sz w:val="22"/>
+          <w:szCs w:val="22"/>
+        </w:rPr>
+        <w:t>arkusze kalkulacyjne</w:t>
+      </w:r>
+      <w:r>
+        <w:rPr>
+          <w:color w:val="000000"/>
+          <w:sz w:val="22"/>
+          <w:szCs w:val="22"/>
+        </w:rPr>
+        <w:t xml:space="preserve">, </w:t>
+      </w:r>
+      <w:r>
+        <w:rPr>
+          <w:color w:val="13A0E1"/>
+          <w:sz w:val="22"/>
+          <w:szCs w:val="22"/>
+        </w:rPr>
+        <w:t>systemy e-mailowe</w:t>
+      </w:r>
+      <w:r>
+        <w:rPr>
+          <w:color w:val="000000"/>
+          <w:sz w:val="22"/>
+          <w:szCs w:val="22"/>
+        </w:rPr>
+        <w:t xml:space="preserve">, a głównie </w:t>
+      </w:r>
+      <w:r>
+        <w:rPr>
+          <w:color w:val="13A0E1"/>
+          <w:sz w:val="22"/>
+          <w:szCs w:val="22"/>
+        </w:rPr>
+        <w:t>tradycyjne metody papierowe</w:t>
+      </w:r>
+      <w:r>
+        <w:rPr>
+          <w:color w:val="000000"/>
+          <w:sz w:val="22"/>
+          <w:szCs w:val="22"/>
+        </w:rPr>
+        <w:t>. Nieefektywna</w:t>
+      </w:r>
+      <w:r>
+        <w:rPr>
+          <w:color w:val="13A0E1"/>
+          <w:sz w:val="22"/>
+          <w:szCs w:val="22"/>
+        </w:rPr>
+        <w:t xml:space="preserve"> rezerwacja</w:t>
+      </w:r>
+      <w:r>
+        <w:rPr>
+          <w:color w:val="000000"/>
+          <w:sz w:val="22"/>
+          <w:szCs w:val="22"/>
+        </w:rPr>
+        <w:t xml:space="preserve"> </w:t>
+      </w:r>
+      <w:r>
+        <w:rPr>
+          <w:color w:val="13A0E1"/>
+          <w:sz w:val="22"/>
+          <w:szCs w:val="22"/>
+        </w:rPr>
+        <w:t>sal konferencyjnych</w:t>
+      </w:r>
+      <w:r>
+        <w:rPr>
+          <w:color w:val="000000"/>
+          <w:sz w:val="22"/>
+          <w:szCs w:val="22"/>
+        </w:rPr>
+        <w:t xml:space="preserve"> </w:t>
+      </w:r>
+      <w:r>
+        <w:rPr>
+          <w:color w:val="E80101"/>
+          <w:sz w:val="22"/>
+          <w:szCs w:val="22"/>
+        </w:rPr>
+        <w:t xml:space="preserve">skutkuje </w:t>
+      </w:r>
+      <w:r>
+        <w:rPr>
+          <w:color w:val="13A0E1"/>
+          <w:sz w:val="22"/>
+          <w:szCs w:val="22"/>
+        </w:rPr>
+        <w:t>trudnościami</w:t>
+      </w:r>
+      <w:r>
+        <w:rPr>
+          <w:color w:val="000000"/>
+          <w:sz w:val="22"/>
+          <w:szCs w:val="22"/>
+        </w:rPr>
+        <w:t xml:space="preserve"> w </w:t>
+      </w:r>
+      <w:r>
+        <w:rPr>
+          <w:color w:val="13A0E1"/>
+          <w:sz w:val="22"/>
+          <w:szCs w:val="22"/>
+        </w:rPr>
+        <w:t>znalezieniu dostępnego terminu</w:t>
+      </w:r>
+      <w:r>
+        <w:rPr>
+          <w:color w:val="000000"/>
+          <w:sz w:val="22"/>
+          <w:szCs w:val="22"/>
+        </w:rPr>
+        <w:t xml:space="preserve">, co </w:t>
+      </w:r>
+      <w:r>
+        <w:rPr>
+          <w:color w:val="E80101"/>
+          <w:sz w:val="22"/>
+          <w:szCs w:val="22"/>
+        </w:rPr>
+        <w:t>utrudnia</w:t>
+      </w:r>
+      <w:r>
+        <w:rPr>
+          <w:color w:val="000000"/>
+          <w:sz w:val="22"/>
+          <w:szCs w:val="22"/>
+        </w:rPr>
+        <w:t xml:space="preserve"> </w:t>
+      </w:r>
+      <w:r>
+        <w:rPr>
+          <w:color w:val="13A0E1"/>
+          <w:sz w:val="22"/>
+          <w:szCs w:val="22"/>
+        </w:rPr>
+        <w:t>planowanie spotkań</w:t>
+      </w:r>
+      <w:r>
+        <w:rPr>
+          <w:color w:val="000000"/>
+          <w:sz w:val="22"/>
+          <w:szCs w:val="22"/>
+        </w:rPr>
+        <w:t xml:space="preserve">. </w:t>
+      </w:r>
+      <w:r>
+        <w:rPr>
+          <w:color w:val="13A0E1"/>
+          <w:sz w:val="22"/>
+          <w:szCs w:val="22"/>
+        </w:rPr>
+        <w:t>Pracownicy</w:t>
+      </w:r>
+      <w:r>
+        <w:rPr>
+          <w:color w:val="000000"/>
+          <w:sz w:val="22"/>
+          <w:szCs w:val="22"/>
+        </w:rPr>
+        <w:t xml:space="preserve"> często </w:t>
+      </w:r>
+      <w:r>
+        <w:rPr>
+          <w:color w:val="E80101"/>
+          <w:sz w:val="22"/>
+          <w:szCs w:val="22"/>
+        </w:rPr>
+        <w:t>potrzebują cichej przestrzeni do koncentracji</w:t>
+      </w:r>
+      <w:r>
+        <w:rPr>
+          <w:color w:val="000000"/>
+          <w:sz w:val="22"/>
+          <w:szCs w:val="22"/>
+        </w:rPr>
+        <w:t xml:space="preserve">, a brak </w:t>
+      </w:r>
+      <w:r>
+        <w:rPr>
+          <w:color w:val="13A0E1"/>
+          <w:sz w:val="22"/>
+          <w:szCs w:val="22"/>
+        </w:rPr>
+        <w:t>systemu rezerwacji</w:t>
+      </w:r>
+      <w:r>
+        <w:rPr>
+          <w:color w:val="000000"/>
+          <w:sz w:val="22"/>
+          <w:szCs w:val="22"/>
+        </w:rPr>
+        <w:t xml:space="preserve"> sprawia, że </w:t>
+      </w:r>
+      <w:r>
+        <w:rPr>
+          <w:color w:val="13A0E1"/>
+          <w:sz w:val="22"/>
+          <w:szCs w:val="22"/>
+        </w:rPr>
+        <w:t>monitorowanie dostępności</w:t>
+      </w:r>
+      <w:r>
+        <w:rPr>
+          <w:color w:val="000000"/>
+          <w:sz w:val="22"/>
+          <w:szCs w:val="22"/>
+        </w:rPr>
+        <w:t xml:space="preserve"> </w:t>
+      </w:r>
+      <w:r>
+        <w:rPr>
+          <w:color w:val="13A0E1"/>
+          <w:sz w:val="22"/>
+          <w:szCs w:val="22"/>
+        </w:rPr>
+        <w:t>tych</w:t>
+      </w:r>
+      <w:r>
+        <w:rPr>
+          <w:color w:val="000000"/>
+          <w:sz w:val="22"/>
+          <w:szCs w:val="22"/>
+        </w:rPr>
+        <w:t xml:space="preserve"> </w:t>
+      </w:r>
+      <w:r>
+        <w:rPr>
+          <w:color w:val="13A0E1"/>
+          <w:sz w:val="22"/>
+          <w:szCs w:val="22"/>
+        </w:rPr>
         <w:t>sal</w:t>
       </w:r>
-      <w:proofErr w:type="spellEnd"/>
-      <w:r>
-        <w:rPr>
-          <w:color w:val="13A0E1"/>
-          <w:sz w:val="22"/>
-          <w:szCs w:val="22"/>
-        </w:rPr>
-        <w:t xml:space="preserve"> konferencyjnych</w:t>
-      </w:r>
-      <w:r>
-        <w:rPr>
-          <w:color w:val="000000"/>
-          <w:sz w:val="22"/>
-          <w:szCs w:val="22"/>
-        </w:rPr>
-        <w:t xml:space="preserve"> i </w:t>
-      </w:r>
-      <w:r>
-        <w:rPr>
-          <w:color w:val="13A0E1"/>
-          <w:sz w:val="22"/>
-          <w:szCs w:val="22"/>
-        </w:rPr>
-        <w:t>miejsc parkingowych</w:t>
-      </w:r>
-      <w:r>
-        <w:rPr>
-          <w:color w:val="E80101"/>
-          <w:sz w:val="22"/>
-          <w:szCs w:val="22"/>
-        </w:rPr>
-        <w:t xml:space="preserve"> </w:t>
-      </w:r>
-      <w:r>
-        <w:rPr>
-          <w:color w:val="000000"/>
-          <w:sz w:val="22"/>
-          <w:szCs w:val="22"/>
-        </w:rPr>
-        <w:t>odbywa się za</w:t>
-      </w:r>
-      <w:r>
-        <w:rPr>
-          <w:color w:val="13A0E1"/>
-          <w:sz w:val="22"/>
-          <w:szCs w:val="22"/>
-        </w:rPr>
-        <w:t xml:space="preserve"> </w:t>
-      </w:r>
-      <w:r>
-        <w:rPr>
-          <w:color w:val="000000"/>
-          <w:sz w:val="22"/>
-          <w:szCs w:val="22"/>
-        </w:rPr>
-        <w:t>pomocą różnych</w:t>
-      </w:r>
-      <w:r>
-        <w:rPr>
-          <w:color w:val="13A0E1"/>
-          <w:sz w:val="22"/>
-          <w:szCs w:val="22"/>
-        </w:rPr>
-        <w:t xml:space="preserve"> narzędzi</w:t>
-      </w:r>
-      <w:r>
-        <w:rPr>
-          <w:color w:val="000000"/>
-          <w:sz w:val="22"/>
-          <w:szCs w:val="22"/>
-        </w:rPr>
-        <w:t xml:space="preserve">, takich jak </w:t>
-      </w:r>
-      <w:r>
-        <w:rPr>
-          <w:color w:val="13A0E1"/>
-          <w:sz w:val="22"/>
-          <w:szCs w:val="22"/>
-        </w:rPr>
-        <w:t>arkusze kalkulacyjne</w:t>
-      </w:r>
-      <w:r>
-        <w:rPr>
-          <w:color w:val="000000"/>
-          <w:sz w:val="22"/>
-          <w:szCs w:val="22"/>
-        </w:rPr>
-        <w:t xml:space="preserve">, </w:t>
-      </w:r>
-      <w:r>
-        <w:rPr>
-          <w:color w:val="13A0E1"/>
-          <w:sz w:val="22"/>
-          <w:szCs w:val="22"/>
-        </w:rPr>
-        <w:t>systemy e-mailowe</w:t>
-      </w:r>
-      <w:r>
-        <w:rPr>
-          <w:color w:val="000000"/>
-          <w:sz w:val="22"/>
-          <w:szCs w:val="22"/>
-        </w:rPr>
-        <w:t xml:space="preserve">, a głównie </w:t>
-      </w:r>
-      <w:r>
-        <w:rPr>
-          <w:color w:val="13A0E1"/>
-          <w:sz w:val="22"/>
-          <w:szCs w:val="22"/>
-        </w:rPr>
-        <w:t>tradycyjne metody papierowe</w:t>
-      </w:r>
-      <w:r>
-        <w:rPr>
-          <w:color w:val="000000"/>
-          <w:sz w:val="22"/>
-          <w:szCs w:val="22"/>
-        </w:rPr>
-        <w:t>. Nieefektywna</w:t>
-      </w:r>
-      <w:r>
-        <w:rPr>
-          <w:color w:val="13A0E1"/>
-          <w:sz w:val="22"/>
-          <w:szCs w:val="22"/>
-        </w:rPr>
-        <w:t xml:space="preserve"> rezerwacja</w:t>
-      </w:r>
-      <w:r>
-        <w:rPr>
-          <w:color w:val="000000"/>
-          <w:sz w:val="22"/>
-          <w:szCs w:val="22"/>
-        </w:rPr>
-        <w:t xml:space="preserve"> </w:t>
-      </w:r>
-      <w:proofErr w:type="spellStart"/>
-      <w:r>
-        <w:rPr>
-          <w:color w:val="13A0E1"/>
-          <w:sz w:val="22"/>
-          <w:szCs w:val="22"/>
-        </w:rPr>
-        <w:t>sal</w:t>
-      </w:r>
-      <w:proofErr w:type="spellEnd"/>
-      <w:r>
-        <w:rPr>
-          <w:color w:val="13A0E1"/>
-          <w:sz w:val="22"/>
-          <w:szCs w:val="22"/>
-        </w:rPr>
-        <w:t xml:space="preserve"> konferencyjnych</w:t>
-      </w:r>
-      <w:r>
-        <w:rPr>
-          <w:color w:val="000000"/>
-          <w:sz w:val="22"/>
-          <w:szCs w:val="22"/>
-        </w:rPr>
-        <w:t xml:space="preserve"> </w:t>
-      </w:r>
-      <w:r>
-        <w:rPr>
-          <w:color w:val="E80101"/>
-          <w:sz w:val="22"/>
-          <w:szCs w:val="22"/>
-        </w:rPr>
-        <w:t xml:space="preserve">skutkuje </w:t>
-      </w:r>
-      <w:r>
-        <w:rPr>
-          <w:color w:val="13A0E1"/>
-          <w:sz w:val="22"/>
-          <w:szCs w:val="22"/>
-        </w:rPr>
-        <w:t>trudnościami</w:t>
-      </w:r>
-      <w:r>
-        <w:rPr>
-          <w:color w:val="000000"/>
-          <w:sz w:val="22"/>
-          <w:szCs w:val="22"/>
-        </w:rPr>
-        <w:t xml:space="preserve"> w </w:t>
-      </w:r>
-      <w:r>
-        <w:rPr>
-          <w:color w:val="13A0E1"/>
-          <w:sz w:val="22"/>
-          <w:szCs w:val="22"/>
-        </w:rPr>
-        <w:t>znalezieniu dostępnego terminu</w:t>
-      </w:r>
-      <w:r>
-        <w:rPr>
-          <w:color w:val="000000"/>
-          <w:sz w:val="22"/>
-          <w:szCs w:val="22"/>
-        </w:rPr>
-        <w:t xml:space="preserve">, co </w:t>
-      </w:r>
-      <w:r>
-        <w:rPr>
-          <w:color w:val="E80101"/>
-          <w:sz w:val="22"/>
-          <w:szCs w:val="22"/>
-        </w:rPr>
-        <w:t>utrudnia</w:t>
-      </w:r>
-      <w:r>
-        <w:rPr>
-          <w:color w:val="000000"/>
-          <w:sz w:val="22"/>
-          <w:szCs w:val="22"/>
-        </w:rPr>
-        <w:t xml:space="preserve"> </w:t>
-      </w:r>
-      <w:r>
-        <w:rPr>
-          <w:color w:val="13A0E1"/>
-          <w:sz w:val="22"/>
-          <w:szCs w:val="22"/>
-        </w:rPr>
-        <w:t>planowanie spotkań</w:t>
-      </w:r>
-      <w:r>
-        <w:rPr>
-          <w:color w:val="000000"/>
-          <w:sz w:val="22"/>
-          <w:szCs w:val="22"/>
-        </w:rPr>
-        <w:t xml:space="preserve">. </w:t>
-      </w:r>
-      <w:r>
-        <w:rPr>
-          <w:color w:val="13A0E1"/>
-          <w:sz w:val="22"/>
-          <w:szCs w:val="22"/>
-        </w:rPr>
-        <w:t>Pracownicy</w:t>
-      </w:r>
-      <w:r>
-        <w:rPr>
-          <w:color w:val="000000"/>
-          <w:sz w:val="22"/>
-          <w:szCs w:val="22"/>
-        </w:rPr>
-        <w:t xml:space="preserve"> często </w:t>
-      </w:r>
-      <w:r>
-        <w:rPr>
-          <w:color w:val="E80101"/>
-          <w:sz w:val="22"/>
-          <w:szCs w:val="22"/>
-        </w:rPr>
-        <w:t>potrzebują cichej przestrzeni do koncentracji</w:t>
-      </w:r>
-      <w:r>
-        <w:rPr>
-          <w:color w:val="000000"/>
-          <w:sz w:val="22"/>
-          <w:szCs w:val="22"/>
-        </w:rPr>
-        <w:t xml:space="preserve">, a brak </w:t>
-      </w:r>
-      <w:r>
-        <w:rPr>
-          <w:color w:val="13A0E1"/>
-          <w:sz w:val="22"/>
-          <w:szCs w:val="22"/>
-        </w:rPr>
-        <w:t>systemu rezerwacji</w:t>
-      </w:r>
-      <w:r>
-        <w:rPr>
-          <w:color w:val="000000"/>
-          <w:sz w:val="22"/>
-          <w:szCs w:val="22"/>
-        </w:rPr>
-        <w:t xml:space="preserve"> sprawia, że </w:t>
-      </w:r>
-      <w:r>
-        <w:rPr>
-          <w:color w:val="13A0E1"/>
-          <w:sz w:val="22"/>
-          <w:szCs w:val="22"/>
-        </w:rPr>
-        <w:t>monitorowanie dostępności</w:t>
-      </w:r>
-      <w:r>
-        <w:rPr>
-          <w:color w:val="000000"/>
-          <w:sz w:val="22"/>
-          <w:szCs w:val="22"/>
-        </w:rPr>
-        <w:t xml:space="preserve"> </w:t>
-      </w:r>
-      <w:r>
-        <w:rPr>
-          <w:color w:val="13A0E1"/>
-          <w:sz w:val="22"/>
-          <w:szCs w:val="22"/>
-        </w:rPr>
-        <w:t>tych</w:t>
-      </w:r>
-      <w:r>
-        <w:rPr>
-          <w:color w:val="000000"/>
-          <w:sz w:val="22"/>
-          <w:szCs w:val="22"/>
-        </w:rPr>
-        <w:t xml:space="preserve"> </w:t>
-      </w:r>
-      <w:proofErr w:type="spellStart"/>
-      <w:r>
-        <w:rPr>
-          <w:color w:val="13A0E1"/>
-          <w:sz w:val="22"/>
-          <w:szCs w:val="22"/>
-        </w:rPr>
-        <w:t>sal</w:t>
-      </w:r>
-      <w:proofErr w:type="spellEnd"/>
       <w:r>
         <w:rPr>
           <w:color w:val="000000"/>
@@ -7052,27 +6377,7 @@
           <w:sz w:val="20"/>
           <w:szCs w:val="20"/>
         </w:rPr>
-        <w:t xml:space="preserve"> biurek, </w:t>
-      </w:r>
-      <w:proofErr w:type="spellStart"/>
-      <w:r>
-        <w:rPr>
-          <w:rFonts w:ascii="Times New Roman" w:eastAsia="Times New Roman" w:hAnsi="Times New Roman" w:cs="Times New Roman"/>
-          <w:color w:val="13A0E1"/>
-          <w:sz w:val="20"/>
-          <w:szCs w:val="20"/>
-        </w:rPr>
-        <w:t>sal</w:t>
-      </w:r>
-      <w:proofErr w:type="spellEnd"/>
-      <w:r>
-        <w:rPr>
-          <w:rFonts w:ascii="Times New Roman" w:eastAsia="Times New Roman" w:hAnsi="Times New Roman" w:cs="Times New Roman"/>
-          <w:color w:val="13A0E1"/>
-          <w:sz w:val="20"/>
-          <w:szCs w:val="20"/>
-        </w:rPr>
-        <w:t>, miejsc parkingowych</w:t>
+        <w:t xml:space="preserve"> biurek, sal, miejsc parkingowych</w:t>
       </w:r>
       <w:r>
         <w:rPr>
@@ -7280,27 +6585,7 @@
           <w:sz w:val="20"/>
           <w:szCs w:val="20"/>
         </w:rPr>
-        <w:t xml:space="preserve">Wysyłanie potwierdzeń rezerwacji biurka, </w:t>
-      </w:r>
-      <w:proofErr w:type="spellStart"/>
-      <w:r>
-        <w:rPr>
-          <w:rFonts w:ascii="Times New Roman" w:eastAsia="Times New Roman" w:hAnsi="Times New Roman" w:cs="Times New Roman"/>
-          <w:color w:val="13A0E1"/>
-          <w:sz w:val="20"/>
-          <w:szCs w:val="20"/>
-        </w:rPr>
-        <w:t>sal</w:t>
-      </w:r>
-      <w:proofErr w:type="spellEnd"/>
-      <w:r>
-        <w:rPr>
-          <w:rFonts w:ascii="Times New Roman" w:eastAsia="Times New Roman" w:hAnsi="Times New Roman" w:cs="Times New Roman"/>
-          <w:color w:val="13A0E1"/>
-          <w:sz w:val="20"/>
-          <w:szCs w:val="20"/>
-        </w:rPr>
-        <w:t xml:space="preserve"> i miejsca parkingowego. </w:t>
+        <w:t xml:space="preserve">Wysyłanie potwierdzeń rezerwacji biurka, sal i miejsca parkingowego. </w:t>
       </w:r>
     </w:p>
     <w:p>
@@ -7436,7 +6721,6 @@
                 <w:szCs w:val="20"/>
               </w:rPr>
             </w:pPr>
-            <w:proofErr w:type="spellStart"/>
             <w:r>
               <w:rPr>
                 <w:rFonts w:ascii="Times New Roman" w:eastAsia="Times New Roman" w:hAnsi="Times New Roman" w:cs="Times New Roman"/>
@@ -7446,7 +6730,6 @@
               </w:rPr>
               <w:t>Lp</w:t>
             </w:r>
-            <w:proofErr w:type="spellEnd"/>
           </w:p>
         </w:tc>
         <w:tc>
@@ -9724,7 +9007,6 @@
                 <w:szCs w:val="20"/>
               </w:rPr>
             </w:pPr>
-            <w:proofErr w:type="spellStart"/>
             <w:r>
               <w:rPr>
                 <w:rFonts w:ascii="Times New Roman" w:eastAsia="Times New Roman" w:hAnsi="Times New Roman" w:cs="Times New Roman"/>
@@ -9734,7 +9016,6 @@
               </w:rPr>
               <w:t>Lp</w:t>
             </w:r>
-            <w:proofErr w:type="spellEnd"/>
           </w:p>
         </w:tc>
         <w:tc>
@@ -10245,7 +9526,6 @@
                 <w:szCs w:val="20"/>
               </w:rPr>
             </w:pPr>
-            <w:proofErr w:type="spellStart"/>
             <w:r>
               <w:rPr>
                 <w:rFonts w:ascii="Times New Roman" w:eastAsia="Times New Roman" w:hAnsi="Times New Roman" w:cs="Times New Roman"/>
@@ -10255,7 +9535,6 @@
               </w:rPr>
               <w:t>TableMate</w:t>
             </w:r>
-            <w:proofErr w:type="spellEnd"/>
             <w:r>
               <w:rPr>
                 <w:rFonts w:ascii="Times New Roman" w:eastAsia="Times New Roman" w:hAnsi="Times New Roman" w:cs="Times New Roman"/>
@@ -10610,7 +9889,6 @@
                 <w:szCs w:val="20"/>
               </w:rPr>
             </w:pPr>
-            <w:proofErr w:type="spellStart"/>
             <w:r>
               <w:rPr>
                 <w:rFonts w:ascii="Times New Roman" w:eastAsia="Times New Roman" w:hAnsi="Times New Roman" w:cs="Times New Roman"/>
@@ -10618,17 +9896,7 @@
                 <w:sz w:val="20"/>
                 <w:szCs w:val="20"/>
               </w:rPr>
-              <w:t>sal</w:t>
-            </w:r>
-            <w:proofErr w:type="spellEnd"/>
-            <w:r>
-              <w:rPr>
-                <w:rFonts w:ascii="Times New Roman" w:eastAsia="Times New Roman" w:hAnsi="Times New Roman" w:cs="Times New Roman"/>
-                <w:color w:val="000000"/>
-                <w:sz w:val="20"/>
-                <w:szCs w:val="20"/>
-              </w:rPr>
-              <w:t xml:space="preserve"> konferencyjnych</w:t>
+              <w:t>sal konferencyjnych</w:t>
             </w:r>
           </w:p>
         </w:tc>
@@ -12373,13 +11641,8 @@
       </w:pBdr>
       <w:spacing w:before="20"/>
     </w:pPr>
-    <w:proofErr w:type="spellStart"/>
     <w:r>
-      <w:t>Page</w:t>
-    </w:r>
-    <w:proofErr w:type="spellEnd"/>
-    <w:r>
-      <w:t xml:space="preserve"> </w:t>
+      <w:t xml:space="preserve">Page </w:t>
     </w:r>
     <w:r>
       <w:fldChar w:fldCharType="begin"/>
@@ -12747,7 +12010,6 @@
               <w:szCs w:val="20"/>
             </w:rPr>
           </w:pPr>
-          <w:proofErr w:type="spellStart"/>
           <w:r>
             <w:rPr>
               <w:rFonts w:ascii="Times New Roman" w:eastAsia="Times New Roman" w:hAnsi="Times New Roman" w:cs="Times New Roman"/>
@@ -12758,7 +12020,6 @@
             </w:rPr>
             <w:t>TableMate</w:t>
           </w:r>
-          <w:proofErr w:type="spellEnd"/>
         </w:p>
       </w:tc>
       <w:tc>
@@ -12797,27 +12058,7 @@
               <w:sz w:val="20"/>
               <w:szCs w:val="20"/>
             </w:rPr>
-            <w:t xml:space="preserve">  </w:t>
-          </w:r>
-          <w:proofErr w:type="gramStart"/>
-          <w:r>
-            <w:rPr>
-              <w:rFonts w:ascii="Times New Roman" w:eastAsia="Times New Roman" w:hAnsi="Times New Roman" w:cs="Times New Roman"/>
-              <w:color w:val="000000"/>
-              <w:sz w:val="20"/>
-              <w:szCs w:val="20"/>
-            </w:rPr>
-            <w:t xml:space="preserve">Wersja:   </w:t>
-          </w:r>
-          <w:proofErr w:type="gramEnd"/>
-          <w:r>
-            <w:rPr>
-              <w:rFonts w:ascii="Times New Roman" w:eastAsia="Times New Roman" w:hAnsi="Times New Roman" w:cs="Times New Roman"/>
-              <w:color w:val="000000"/>
-              <w:sz w:val="20"/>
-              <w:szCs w:val="20"/>
-            </w:rPr>
-            <w:t xml:space="preserve">        1.1</w:t>
+            <w:t xml:space="preserve">  Wersja:           1.1</w:t>
           </w:r>
         </w:p>
       </w:tc>
@@ -12889,27 +12130,7 @@
               <w:sz w:val="20"/>
               <w:szCs w:val="20"/>
             </w:rPr>
-            <w:t xml:space="preserve">  </w:t>
-          </w:r>
-          <w:proofErr w:type="gramStart"/>
-          <w:r>
-            <w:rPr>
-              <w:rFonts w:ascii="Times New Roman" w:eastAsia="Times New Roman" w:hAnsi="Times New Roman" w:cs="Times New Roman"/>
-              <w:color w:val="000000"/>
-              <w:sz w:val="20"/>
-              <w:szCs w:val="20"/>
-            </w:rPr>
-            <w:t>Data:  2025</w:t>
-          </w:r>
-          <w:proofErr w:type="gramEnd"/>
-          <w:r>
-            <w:rPr>
-              <w:rFonts w:ascii="Times New Roman" w:eastAsia="Times New Roman" w:hAnsi="Times New Roman" w:cs="Times New Roman"/>
-              <w:color w:val="000000"/>
-              <w:sz w:val="20"/>
-              <w:szCs w:val="20"/>
-            </w:rPr>
-            <w:t>/03/09</w:t>
+            <w:t xml:space="preserve">  Data:  2025/03/09</w:t>
           </w:r>
         </w:p>
       </w:tc>

</xml_diff>